<commit_message>
dictionaries are placed in separate files and partially edited
</commit_message>
<xml_diff>
--- a/technical_specifications_760923861.docx
+++ b/technical_specifications_760923861.docx
@@ -119,7 +119,7 @@
                                 <w:sz w:val="28"/>
                                 <w:szCs w:val="28"/>
                               </w:rPr>
-                              <w:t xml:space="preserve"/>
+                              <w:t xml:space="preserve">a</w:t>
                             </w:r>
                           </w:p>
                           <w:p>
@@ -148,7 +148,7 @@
                               <w:rPr>
                                 <w:szCs w:val="24"/>
                               </w:rPr>
-                              <w:t xml:space="preserve"/>
+                              <w:t xml:space="preserve">a</w:t>
                             </w:r>
                             <w:r>
                               <w:rPr>
@@ -172,7 +172,7 @@
                               <w:t>«__» _________</w:t>
                             </w:r>
                             <w:r>
-                              <w:t xml:space="preserve"/>
+                              <w:t xml:space="preserve">a</w:t>
                             </w:r>
                             <w:r>
                               <w:t xml:space="preserve"> </w:t>
@@ -280,7 +280,7 @@
                           <w:sz w:val="28"/>
                           <w:szCs w:val="28"/>
                         </w:rPr>
-                        <w:t xml:space="preserve"/>
+                        <w:t xml:space="preserve">a</w:t>
                       </w:r>
                     </w:p>
                     <w:p>
@@ -309,7 +309,7 @@
                         <w:rPr>
                           <w:szCs w:val="24"/>
                         </w:rPr>
-                        <w:t xml:space="preserve"/>
+                        <w:t xml:space="preserve">a</w:t>
                       </w:r>
                       <w:r>
                         <w:rPr>
@@ -333,7 +333,7 @@
                         <w:t>«__» _________</w:t>
                       </w:r>
                       <w:r>
-                        <w:t xml:space="preserve"/>
+                        <w:t xml:space="preserve">a</w:t>
                       </w:r>
                       <w:r>
                         <w:t xml:space="preserve"> </w:t>
@@ -692,7 +692,7 @@
                                       <w:szCs w:val="12"/>
                                       <w:lang w:val="en-US"/>
                                     </w:rPr>
-                                    <w:t xml:space="preserve"> </w:t>
+                                    <w:t xml:space="preserve">a </w:t>
                                   </w:r>
                                   <w:r>
                                     <w:rPr>
@@ -1034,7 +1034,7 @@
                                 <w:szCs w:val="12"/>
                                 <w:lang w:val="en-US"/>
                               </w:rPr>
-                              <w:t xml:space="preserve"> </w:t>
+                              <w:t xml:space="preserve">a </w:t>
                             </w:r>
                             <w:r>
                               <w:rPr>
@@ -1130,7 +1130,7 @@
                                 <w:sz w:val="28"/>
                                 <w:szCs w:val="28"/>
                               </w:rPr>
-                              <w:t xml:space="preserve"/>
+                              <w:t xml:space="preserve">a</w:t>
                             </w:r>
                           </w:p>
                         </w:txbxContent>
@@ -1179,7 +1179,7 @@
                           <w:sz w:val="28"/>
                           <w:szCs w:val="28"/>
                         </w:rPr>
-                        <w:t xml:space="preserve"/>
+                        <w:t xml:space="preserve">a</w:t>
                       </w:r>
                     </w:p>
                   </w:txbxContent>
@@ -1248,7 +1248,7 @@
                                 <w:sz w:val="28"/>
                                 <w:szCs w:val="28"/>
                               </w:rPr>
-                              <w:t xml:space="preserve"/>
+                              <w:t xml:space="preserve">a</w:t>
                             </w:r>
                           </w:p>
                           <w:p>
@@ -1315,7 +1315,7 @@
                                 <w:sz w:val="28"/>
                                 <w:szCs w:val="28"/>
                               </w:rPr>
-                              <w:t xml:space="preserve"/>
+                              <w:t xml:space="preserve">a</w:t>
                             </w:r>
                           </w:p>
                           <w:p/>
@@ -1364,7 +1364,7 @@
                           <w:sz w:val="28"/>
                           <w:szCs w:val="28"/>
                         </w:rPr>
-                        <w:t xml:space="preserve"/>
+                        <w:t xml:space="preserve">a</w:t>
                       </w:r>
                     </w:p>
                     <w:p>
@@ -1431,7 +1431,7 @@
                           <w:sz w:val="28"/>
                           <w:szCs w:val="28"/>
                         </w:rPr>
-                        <w:t xml:space="preserve"/>
+                        <w:t xml:space="preserve">a</w:t>
                       </w:r>
                     </w:p>
                     <w:p/>
@@ -1507,14 +1507,14 @@
                               <w:rPr>
                                 <w:lang w:val="en-US"/>
                               </w:rPr>
-                              <w:t xml:space="preserve"/>
+                              <w:t xml:space="preserve">a</w:t>
                             </w:r>
                             <w:r>
                               <w:br/>
                               <w:t xml:space="preserve">«__» ___________ </w:t>
                             </w:r>
                             <w:r>
-                              <w:t xml:space="preserve"/>
+                              <w:t xml:space="preserve">a</w:t>
                             </w:r>
                             <w:r>
                               <w:t xml:space="preserve"> г.</w:t>
@@ -1571,14 +1571,14 @@
                         <w:rPr>
                           <w:lang w:val="en-US"/>
                         </w:rPr>
-                        <w:t xml:space="preserve"/>
+                        <w:t xml:space="preserve">a</w:t>
                       </w:r>
                       <w:r>
                         <w:br/>
                         <w:t xml:space="preserve">«__» ___________ </w:t>
                       </w:r>
                       <w:r>
-                        <w:t xml:space="preserve"/>
+                        <w:t xml:space="preserve">a</w:t>
                       </w:r>
                       <w:r>
                         <w:t xml:space="preserve"> г.</w:t>
@@ -1666,7 +1666,7 @@
                               <w:rPr>
                                 <w:lang w:val="en-US"/>
                               </w:rPr>
-                              <w:t xml:space="preserve"/>
+                              <w:t xml:space="preserve">a</w:t>
                             </w:r>
                             <w:r>
                               <w:rPr>
@@ -1679,7 +1679,7 @@
                               <w:rPr>
                                 <w:lang w:val="en-US"/>
                               </w:rPr>
-                              <w:t xml:space="preserve"> </w:t>
+                              <w:t xml:space="preserve">a </w:t>
                             </w:r>
                             <w:r>
                               <w:t>г</w:t>
@@ -1740,7 +1740,7 @@
                         <w:rPr>
                           <w:lang w:val="en-US"/>
                         </w:rPr>
-                        <w:t xml:space="preserve"/>
+                        <w:t xml:space="preserve">a</w:t>
                       </w:r>
                       <w:r>
                         <w:rPr>
@@ -1753,7 +1753,7 @@
                         <w:rPr>
                           <w:lang w:val="en-US"/>
                         </w:rPr>
-                        <w:t xml:space="preserve"> </w:t>
+                        <w:t xml:space="preserve">a </w:t>
                       </w:r>
                       <w:r>
                         <w:t>г</w:t>
@@ -1838,7 +1838,7 @@
                                 <w:sz w:val="28"/>
                                 <w:szCs w:val="28"/>
                               </w:rPr>
-                              <w:t xml:space="preserve"/>
+                              <w:t xml:space="preserve">Национальный исследовательский университет Высшая Школа Экономики</w:t>
                             </w:r>
                             <w:r>
                               <w:rPr>
@@ -1852,7 +1852,7 @@
                                 <w:sz w:val="28"/>
                                 <w:szCs w:val="28"/>
                               </w:rPr>
-                              <w:t xml:space="preserve"/>
+                              <w:t xml:space="preserve">a</w:t>
                             </w:r>
                             <w:r>
                               <w:rPr>
@@ -1866,7 +1866,7 @@
                                 <w:sz w:val="28"/>
                                 <w:szCs w:val="28"/>
                               </w:rPr>
-                              <w:t xml:space="preserve"/>
+                              <w:t xml:space="preserve">a</w:t>
                             </w:r>
                           </w:p>
                         </w:txbxContent>
@@ -1921,7 +1921,7 @@
                           <w:sz w:val="28"/>
                           <w:szCs w:val="28"/>
                         </w:rPr>
-                        <w:t xml:space="preserve"/>
+                        <w:t xml:space="preserve">Национальный исследовательский университет Высшая Школа Экономики</w:t>
                       </w:r>
                       <w:r>
                         <w:rPr>
@@ -1935,7 +1935,7 @@
                           <w:sz w:val="28"/>
                           <w:szCs w:val="28"/>
                         </w:rPr>
-                        <w:t xml:space="preserve"/>
+                        <w:t xml:space="preserve">a</w:t>
                       </w:r>
                       <w:r>
                         <w:rPr>
@@ -1949,7 +1949,7 @@
                           <w:sz w:val="28"/>
                           <w:szCs w:val="28"/>
                         </w:rPr>
-                        <w:t xml:space="preserve"/>
+                        <w:t xml:space="preserve">a</w:t>
                       </w:r>
                     </w:p>
                   </w:txbxContent>
@@ -2045,7 +2045,7 @@
                                 <w:sz w:val="28"/>
                                 <w:szCs w:val="28"/>
                               </w:rPr>
-                              <w:t xml:space="preserve"/>
+                              <w:t xml:space="preserve">a</w:t>
                             </w:r>
                             <w:r>
                               <w:rPr>
@@ -2132,7 +2132,7 @@
                           <w:sz w:val="28"/>
                           <w:szCs w:val="28"/>
                         </w:rPr>
-                        <w:t xml:space="preserve"/>
+                        <w:t xml:space="preserve">a</w:t>
                       </w:r>
                       <w:r>
                         <w:rPr>
@@ -2231,7 +2231,7 @@
                                 <w:sz w:val="28"/>
                                 <w:szCs w:val="28"/>
                               </w:rPr>
-                              <w:t xml:space="preserve"/>
+                              <w:t xml:space="preserve">a</w:t>
                             </w:r>
                           </w:p>
                           <w:p>
@@ -2276,7 +2276,7 @@
                                 <w:sz w:val="28"/>
                                 <w:szCs w:val="28"/>
                               </w:rPr>
-                              <w:t xml:space="preserve"/>
+                              <w:t xml:space="preserve">a</w:t>
                             </w:r>
                           </w:p>
                           <w:p>
@@ -2367,7 +2367,7 @@
                           <w:sz w:val="28"/>
                           <w:szCs w:val="28"/>
                         </w:rPr>
-                        <w:t xml:space="preserve"/>
+                        <w:t xml:space="preserve">a</w:t>
                       </w:r>
                     </w:p>
                     <w:p>
@@ -2412,7 +2412,7 @@
                           <w:sz w:val="28"/>
                           <w:szCs w:val="28"/>
                         </w:rPr>
-                        <w:t xml:space="preserve"/>
+                        <w:t xml:space="preserve">a</w:t>
                       </w:r>
                     </w:p>
                     <w:p>
@@ -2798,7 +2798,7 @@
                                       <w:szCs w:val="12"/>
                                       <w:lang w:val="en-US"/>
                                     </w:rPr>
-                                    <w:t xml:space="preserve"> </w:t>
+                                    <w:t xml:space="preserve">a </w:t>
                                   </w:r>
                                   <w:r>
                                     <w:rPr>
@@ -3148,7 +3148,7 @@
                                 <w:szCs w:val="12"/>
                                 <w:lang w:val="en-US"/>
                               </w:rPr>
-                              <w:t xml:space="preserve"> </w:t>
+                              <w:t xml:space="preserve">a </w:t>
                             </w:r>
                             <w:r>
                               <w:rPr>
@@ -3252,7 +3252,7 @@
                                 <w:sz w:val="28"/>
                                 <w:szCs w:val="28"/>
                               </w:rPr>
-                              <w:t xml:space="preserve"/>
+                              <w:t xml:space="preserve">a</w:t>
                             </w:r>
                           </w:p>
                         </w:txbxContent>
@@ -3301,7 +3301,7 @@
                           <w:sz w:val="28"/>
                           <w:szCs w:val="28"/>
                         </w:rPr>
-                        <w:t xml:space="preserve"/>
+                        <w:t xml:space="preserve">a</w:t>
                       </w:r>
                     </w:p>
                   </w:txbxContent>
@@ -9014,7 +9014,7 @@
           <w:sz w:val="28"/>
           <w:szCs w:val="28"/>
         </w:rPr>
-        <w:t xml:space="preserve"/>
+        <w:t xml:space="preserve">a</w:t>
       </w:r>
       <w:r>
         <w:rPr>
@@ -9943,7 +9943,7 @@
           <w:sz w:val="28"/>
           <w:szCs w:val="28"/>
         </w:rPr>
-        <w:t xml:space="preserve"/>
+        <w:t xml:space="preserve">a</w:t>
       </w:r>
       <w:r>
         <w:rPr>
@@ -9986,7 +9986,7 @@
           <w:sz w:val="28"/>
           <w:szCs w:val="28"/>
         </w:rPr>
-        <w:t xml:space="preserve"/>
+        <w:t xml:space="preserve">a</w:t>
       </w:r>
       <w:r>
         <w:rPr>
@@ -10031,7 +10031,7 @@
           <w:sz w:val="28"/>
           <w:szCs w:val="28"/>
         </w:rPr>
-        <w:t xml:space="preserve"/>
+        <w:t xml:space="preserve">a</w:t>
       </w:r>
       <w:r>
         <w:rPr>
@@ -10113,7 +10113,7 @@
           <w:sz w:val="28"/>
           <w:szCs w:val="28"/>
         </w:rPr>
-        <w:t xml:space="preserve"/>
+        <w:t xml:space="preserve">a</w:t>
       </w:r>
     </w:p>
     <w:p>
@@ -11977,7 +11977,7 @@
           <w:sz w:val="28"/>
           <w:szCs w:val="28"/>
         </w:rPr>
-        <w:t xml:space="preserve"/>
+        <w:t xml:space="preserve">a</w:t>
       </w:r>
       <w:r>
         <w:rPr>
@@ -12036,7 +12036,7 @@
           <w:sz w:val="28"/>
           <w:szCs w:val="28"/>
         </w:rPr>
-        <w:t xml:space="preserve"/>
+        <w:t xml:space="preserve">a</w:t>
       </w:r>
       <w:r>
         <w:rPr>
@@ -12095,7 +12095,7 @@
           <w:sz w:val="28"/>
           <w:szCs w:val="28"/>
         </w:rPr>
-        <w:t xml:space="preserve"/>
+        <w:t xml:space="preserve">a</w:t>
       </w:r>
       <w:r>
         <w:rPr>
@@ -12154,7 +12154,7 @@
           <w:sz w:val="28"/>
           <w:szCs w:val="28"/>
         </w:rPr>
-        <w:t xml:space="preserve"/>
+        <w:t xml:space="preserve">a</w:t>
       </w:r>
       <w:r>
         <w:rPr>
@@ -12223,7 +12223,7 @@
           <w:sz w:val="28"/>
           <w:szCs w:val="28"/>
         </w:rPr>
-        <w:t xml:space="preserve"/>
+        <w:t xml:space="preserve">a</w:t>
       </w:r>
       <w:r>
         <w:rPr>
@@ -20506,7 +20506,7 @@
               <w:szCs w:val="24"/>
               <w:lang w:val="en-US"/>
             </w:rPr>
-            <w:t xml:space="preserve"/>
+            <w:t xml:space="preserve">a</w:t>
           </w:r>
           <w:r>
             <w:rPr>
@@ -21013,7 +21013,7 @@
         <w:szCs w:val="24"/>
         <w:lang w:val="en-US"/>
       </w:rPr>
-      <w:t xml:space="preserve"/>
+      <w:t xml:space="preserve">a</w:t>
     </w:r>
     <w:r>
       <w:rPr>

</xml_diff>